<commit_message>
fix errore in DOC word
</commit_message>
<xml_diff>
--- a/RELAZIONE HOMEWORK.docx
+++ b/RELAZIONE HOMEWORK.docx
@@ -483,8 +483,9 @@
           <w:szCs w:val="24"/>
           <w:lang w:val="en-GB"/>
         </w:rPr>
-        <w:t>' UNION SELECT 1, table</w:t>
-      </w:r>
+        <w:t xml:space="preserve">' UNION SELECT 1, </w:t>
+      </w:r>
+      <w:proofErr w:type="spellStart"/>
       <w:r>
         <w:rPr>
           <w:rFonts w:cstheme="minorHAnsi"/>
@@ -493,7 +494,7 @@
           <w:szCs w:val="24"/>
           <w:lang w:val="en-GB"/>
         </w:rPr>
-        <w:t xml:space="preserve"> </w:t>
+        <w:t>table</w:t>
       </w:r>
       <w:r>
         <w:rPr>
@@ -503,7 +504,7 @@
           <w:szCs w:val="24"/>
           <w:lang w:val="en-GB"/>
         </w:rPr>
-        <w:t xml:space="preserve">name, 3, 4 FROM information_schema.tables WHERE </w:t>
+        <w:t>_</w:t>
       </w:r>
       <w:r>
         <w:rPr>
@@ -513,8 +514,9 @@
           <w:szCs w:val="24"/>
           <w:lang w:val="en-GB"/>
         </w:rPr>
-        <w:t>table schema</w:t>
-      </w:r>
+        <w:t>name</w:t>
+      </w:r>
+      <w:proofErr w:type="spellEnd"/>
       <w:r>
         <w:rPr>
           <w:rFonts w:cstheme="minorHAnsi"/>
@@ -523,7 +525,93 @@
           <w:szCs w:val="24"/>
           <w:lang w:val="en-GB"/>
         </w:rPr>
-        <w:t xml:space="preserve"> = database() LIMIT 1 OFFSET 0 –</w:t>
+        <w:t>, 3, 4 FROM information_</w:t>
+      </w:r>
+      <w:proofErr w:type="gramStart"/>
+      <w:r>
+        <w:rPr>
+          <w:rFonts w:cstheme="minorHAnsi"/>
+          <w:color w:val="4472C4" w:themeColor="accent1"/>
+          <w:sz w:val="24"/>
+          <w:szCs w:val="24"/>
+          <w:lang w:val="en-GB"/>
+        </w:rPr>
+        <w:t>schema.tables</w:t>
+      </w:r>
+      <w:proofErr w:type="gramEnd"/>
+      <w:r>
+        <w:rPr>
+          <w:rFonts w:cstheme="minorHAnsi"/>
+          <w:color w:val="4472C4" w:themeColor="accent1"/>
+          <w:sz w:val="24"/>
+          <w:szCs w:val="24"/>
+          <w:lang w:val="en-GB"/>
+        </w:rPr>
+        <w:t xml:space="preserve"> WHERE </w:t>
+      </w:r>
+      <w:proofErr w:type="spellStart"/>
+      <w:r>
+        <w:rPr>
+          <w:rFonts w:cstheme="minorHAnsi"/>
+          <w:color w:val="4472C4" w:themeColor="accent1"/>
+          <w:sz w:val="24"/>
+          <w:szCs w:val="24"/>
+          <w:lang w:val="en-GB"/>
+        </w:rPr>
+        <w:t>table</w:t>
+      </w:r>
+      <w:r>
+        <w:rPr>
+          <w:rFonts w:cstheme="minorHAnsi"/>
+          <w:color w:val="4472C4" w:themeColor="accent1"/>
+          <w:sz w:val="24"/>
+          <w:szCs w:val="24"/>
+          <w:lang w:val="en-GB"/>
+        </w:rPr>
+        <w:t>_</w:t>
+      </w:r>
+      <w:r>
+        <w:rPr>
+          <w:rFonts w:cstheme="minorHAnsi"/>
+          <w:color w:val="4472C4" w:themeColor="accent1"/>
+          <w:sz w:val="24"/>
+          <w:szCs w:val="24"/>
+          <w:lang w:val="en-GB"/>
+        </w:rPr>
+        <w:t>schema</w:t>
+      </w:r>
+      <w:proofErr w:type="spellEnd"/>
+      <w:r>
+        <w:rPr>
+          <w:rFonts w:cstheme="minorHAnsi"/>
+          <w:color w:val="4472C4" w:themeColor="accent1"/>
+          <w:sz w:val="24"/>
+          <w:szCs w:val="24"/>
+          <w:lang w:val="en-GB"/>
+        </w:rPr>
+        <w:t xml:space="preserve"> = </w:t>
+      </w:r>
+      <w:proofErr w:type="gramStart"/>
+      <w:r>
+        <w:rPr>
+          <w:rFonts w:cstheme="minorHAnsi"/>
+          <w:color w:val="4472C4" w:themeColor="accent1"/>
+          <w:sz w:val="24"/>
+          <w:szCs w:val="24"/>
+          <w:lang w:val="en-GB"/>
+        </w:rPr>
+        <w:t>database(</w:t>
+      </w:r>
+      <w:proofErr w:type="gramEnd"/>
+      <w:r>
+        <w:rPr>
+          <w:rFonts w:cstheme="minorHAnsi"/>
+          <w:color w:val="4472C4" w:themeColor="accent1"/>
+          <w:sz w:val="24"/>
+          <w:szCs w:val="24"/>
+          <w:lang w:val="en-GB"/>
+        </w:rPr>
+        <w:t>) LIMIT 1 OFFSET 0 –</w:t>
       </w:r>
     </w:p>
     <w:p>
@@ -2155,6 +2243,7 @@
   <w:style w:type="character" w:default="1" w:styleId="Carpredefinitoparagrafo">
     <w:name w:val="Default Paragraph Font"/>
     <w:uiPriority w:val="1"/>
+    <w:semiHidden/>
     <w:unhideWhenUsed/>
   </w:style>
   <w:style w:type="table" w:default="1" w:styleId="Tabellanormale">

</xml_diff>